<commit_message>
Updating PDF with few figures
</commit_message>
<xml_diff>
--- a/Himanshu-LendingClubCaseStudy.docx
+++ b/Himanshu-LendingClubCaseStudy.docx
@@ -1,19 +1,14 @@
 
 <file path=word/document.xml><?xml version="1.0" encoding="utf-8"?>
-<w:document xmlns:wpc="http://schemas.microsoft.com/office/word/2010/wordprocessingCanvas" xmlns:cx="http://schemas.microsoft.com/office/drawing/2014/chartex" xmlns:cx1="http://schemas.microsoft.com/office/drawing/2015/9/8/chartex" xmlns:cx2="http://schemas.microsoft.com/office/drawing/2015/10/21/chartex" xmlns:cx3="http://schemas.microsoft.com/office/drawing/2016/5/9/chartex" xmlns:cx4="http://schemas.microsoft.com/office/drawing/2016/5/10/chartex" xmlns:cx5="http://schemas.microsoft.com/office/drawing/2016/5/11/chartex" xmlns:cx6="http://schemas.microsoft.com/office/drawing/2016/5/12/chartex" xmlns:cx7="http://schemas.microsoft.com/office/drawing/2016/5/13/chartex" xmlns:cx8="http://schemas.microsoft.com/office/drawing/2016/5/14/chartex" xmlns:mc="http://schemas.openxmlformats.org/markup-compatibility/2006" xmlns:aink="http://schemas.microsoft.com/office/drawing/2016/ink" xmlns:am3d="http://schemas.microsoft.com/office/drawing/2017/model3d" xmlns:o="urn:schemas-microsoft-com:office:office" xmlns:r="http://schemas.openxmlformats.org/officeDocument/2006/relationships" xmlns:m="http://schemas.openxmlformats.org/officeDocument/2006/math" xmlns:v="urn:schemas-microsoft-com:vml" xmlns:wp14="http://schemas.microsoft.com/office/word/2010/wordprocessingDrawing" xmlns:wp="http://schemas.openxmlformats.org/drawingml/2006/wordprocessingDrawing" xmlns:w10="urn:schemas-microsoft-com:office:word" xmlns:w="http://schemas.openxmlformats.org/wordprocessingml/2006/main" xmlns:w14="http://schemas.microsoft.com/office/word/2010/wordml" xmlns:w15="http://schemas.microsoft.com/office/word/2012/wordml" xmlns:w16cex="http://schemas.microsoft.com/office/word/2018/wordml/cex" xmlns:w16cid="http://schemas.microsoft.com/office/word/2016/wordml/cid" xmlns:w16="http://schemas.microsoft.com/office/word/2018/wordml" xmlns:w16sdtdh="http://schemas.microsoft.com/office/word/2020/wordml/sdtdatahash" xmlns:w16se="http://schemas.microsoft.com/office/word/2015/wordml/symex" xmlns:wpg="http://schemas.microsoft.com/office/word/2010/wordprocessingGroup" xmlns:wpi="http://schemas.microsoft.com/office/word/2010/wordprocessingInk" xmlns:wne="http://schemas.microsoft.com/office/word/2006/wordml" xmlns:wps="http://schemas.microsoft.com/office/word/2010/wordprocessingShape" mc:Ignorable="w14 w15 w16se w16cid w16 w16cex w16sdtdh wp14">
+<w:document xmlns:wpc="http://schemas.microsoft.com/office/word/2010/wordprocessingCanvas" xmlns:cx="http://schemas.microsoft.com/office/drawing/2014/chartex" xmlns:cx1="http://schemas.microsoft.com/office/drawing/2015/9/8/chartex" xmlns:cx2="http://schemas.microsoft.com/office/drawing/2015/10/21/chartex" xmlns:cx3="http://schemas.microsoft.com/office/drawing/2016/5/9/chartex" xmlns:cx4="http://schemas.microsoft.com/office/drawing/2016/5/10/chartex" xmlns:cx5="http://schemas.microsoft.com/office/drawing/2016/5/11/chartex" xmlns:cx6="http://schemas.microsoft.com/office/drawing/2016/5/12/chartex" xmlns:cx7="http://schemas.microsoft.com/office/drawing/2016/5/13/chartex" xmlns:cx8="http://schemas.microsoft.com/office/drawing/2016/5/14/chartex" xmlns:mc="http://schemas.openxmlformats.org/markup-compatibility/2006" xmlns:aink="http://schemas.microsoft.com/office/drawing/2016/ink" xmlns:am3d="http://schemas.microsoft.com/office/drawing/2017/model3d" xmlns:o="urn:schemas-microsoft-com:office:office" xmlns:oel="http://schemas.microsoft.com/office/2019/extlst" xmlns:r="http://schemas.openxmlformats.org/officeDocument/2006/relationships" xmlns:m="http://schemas.openxmlformats.org/officeDocument/2006/math" xmlns:v="urn:schemas-microsoft-com:vml" xmlns:wp14="http://schemas.microsoft.com/office/word/2010/wordprocessingDrawing" xmlns:wp="http://schemas.openxmlformats.org/drawingml/2006/wordprocessingDrawing" xmlns:w10="urn:schemas-microsoft-com:office:word" xmlns:w="http://schemas.openxmlformats.org/wordprocessingml/2006/main" xmlns:w14="http://schemas.microsoft.com/office/word/2010/wordml" xmlns:w15="http://schemas.microsoft.com/office/word/2012/wordml" xmlns:w16cex="http://schemas.microsoft.com/office/word/2018/wordml/cex" xmlns:w16cid="http://schemas.microsoft.com/office/word/2016/wordml/cid" xmlns:w16="http://schemas.microsoft.com/office/word/2018/wordml" xmlns:w16sdtdh="http://schemas.microsoft.com/office/word/2020/wordml/sdtdatahash" xmlns:w16se="http://schemas.microsoft.com/office/word/2015/wordml/symex" xmlns:wpg="http://schemas.microsoft.com/office/word/2010/wordprocessingGroup" xmlns:wpi="http://schemas.microsoft.com/office/word/2010/wordprocessingInk" xmlns:wne="http://schemas.microsoft.com/office/word/2006/wordml" xmlns:wps="http://schemas.microsoft.com/office/word/2010/wordprocessingShape" mc:Ignorable="w14 w15 w16se w16cid w16 w16cex w16sdtdh wp14">
   <w:body>
     <w:p>
       <w:pPr>
         <w:pStyle w:val="Title"/>
         <w:jc w:val="center"/>
       </w:pPr>
-      <w:proofErr w:type="spellStart"/>
-      <w:r>
-        <w:t>LendingClub</w:t>
-      </w:r>
-      <w:proofErr w:type="spellEnd"/>
-      <w:r>
-        <w:t xml:space="preserve"> – Case Study</w:t>
+      <w:r>
+        <w:t>LendingClub – Case Study</w:t>
       </w:r>
     </w:p>
     <w:p/>
@@ -64,13 +59,7 @@
         <w:t xml:space="preserve">and </w:t>
       </w:r>
       <w:r>
-        <w:t xml:space="preserve">understand the driving factors (or driver variables) behind loan default, </w:t>
-      </w:r>
-      <w:r>
-        <w:t>i.e.,</w:t>
-      </w:r>
-      <w:r>
-        <w:t xml:space="preserve"> the variables which are strong indicators of default.  The company can utilise this knowledge for its portfolio and risk assessment.</w:t>
+        <w:t>understand the driving factors (or driver variables) behind loan default, i.e., the variables which are strong indicators of default.  The company can utilise this knowledge for its portfolio and risk assessment.</w:t>
       </w:r>
     </w:p>
     <w:p/>
@@ -125,15 +114,7 @@
     </w:p>
     <w:p>
       <w:r>
-        <w:t>As next step in data cleaning, null/</w:t>
-      </w:r>
-      <w:proofErr w:type="spellStart"/>
-      <w:r>
-        <w:t>na</w:t>
-      </w:r>
-      <w:proofErr w:type="spellEnd"/>
-      <w:r>
-        <w:t xml:space="preserve"> values were handled, for which following approach was taken:</w:t>
+        <w:t>As next step in data cleaning, null/na values were handled, for which following approach was taken:</w:t>
       </w:r>
     </w:p>
     <w:p>
@@ -200,15 +181,7 @@
         </w:numPr>
       </w:pPr>
       <w:r>
-        <w:t xml:space="preserve">From columns </w:t>
-      </w:r>
-      <w:proofErr w:type="spellStart"/>
-      <w:r>
-        <w:t>annual_inc</w:t>
-      </w:r>
-      <w:proofErr w:type="spellEnd"/>
-      <w:r>
-        <w:t xml:space="preserve"> etc outlines were removed. </w:t>
+        <w:t xml:space="preserve">From columns annual_inc etc outlines were removed. </w:t>
       </w:r>
     </w:p>
     <w:p>
@@ -232,31 +205,7 @@
         </w:numPr>
       </w:pPr>
       <w:r>
-        <w:t xml:space="preserve">New columns </w:t>
-      </w:r>
-      <w:proofErr w:type="spellStart"/>
-      <w:r>
-        <w:t>issue_month</w:t>
-      </w:r>
-      <w:proofErr w:type="spellEnd"/>
-      <w:r>
-        <w:t xml:space="preserve">, </w:t>
-      </w:r>
-      <w:proofErr w:type="spellStart"/>
-      <w:r>
-        <w:t>issue_year</w:t>
-      </w:r>
-      <w:proofErr w:type="spellEnd"/>
-      <w:r>
-        <w:t xml:space="preserve"> were created from </w:t>
-      </w:r>
-      <w:proofErr w:type="spellStart"/>
-      <w:r>
-        <w:t>issue_d</w:t>
-      </w:r>
-      <w:proofErr w:type="spellEnd"/>
-      <w:r>
-        <w:t xml:space="preserve"> columns</w:t>
+        <w:t>New columns issue_month, issue_year were created from issue_d columns</w:t>
       </w:r>
     </w:p>
     <w:p>
@@ -283,23 +232,7 @@
         </w:numPr>
       </w:pPr>
       <w:r>
-        <w:t xml:space="preserve">Columns like </w:t>
-      </w:r>
-      <w:proofErr w:type="spellStart"/>
-      <w:r>
-        <w:t>annual_inc</w:t>
-      </w:r>
-      <w:proofErr w:type="spellEnd"/>
-      <w:r>
-        <w:t xml:space="preserve">, </w:t>
-      </w:r>
-      <w:proofErr w:type="spellStart"/>
-      <w:r>
-        <w:t>int_rate</w:t>
-      </w:r>
-      <w:proofErr w:type="spellEnd"/>
-      <w:r>
-        <w:t xml:space="preserve"> were converted to bins for further analysis.</w:t>
+        <w:t>Columns like annual_inc, int_rate were converted to bins for further analysis.</w:t>
       </w:r>
     </w:p>
     <w:p>
@@ -436,11 +369,286 @@
       </w:r>
     </w:p>
     <w:p>
+      <w:r>
+        <w:rPr>
+          <w:noProof/>
+        </w:rPr>
+        <w:lastRenderedPageBreak/>
+        <w:drawing>
+          <wp:inline distT="0" distB="0" distL="0" distR="0" wp14:anchorId="69AA5038" wp14:editId="69B26341">
+            <wp:extent cx="5105400" cy="3543300"/>
+            <wp:effectExtent l="0" t="0" r="0" b="0"/>
+            <wp:docPr id="7" name="Picture 7"/>
+            <wp:cNvGraphicFramePr>
+              <a:graphicFrameLocks xmlns:a="http://schemas.openxmlformats.org/drawingml/2006/main" noChangeAspect="1"/>
+            </wp:cNvGraphicFramePr>
+            <a:graphic xmlns:a="http://schemas.openxmlformats.org/drawingml/2006/main">
+              <a:graphicData uri="http://schemas.openxmlformats.org/drawingml/2006/picture">
+                <pic:pic xmlns:pic="http://schemas.openxmlformats.org/drawingml/2006/picture">
+                  <pic:nvPicPr>
+                    <pic:cNvPr id="0" name="Picture 1"/>
+                    <pic:cNvPicPr>
+                      <a:picLocks noChangeAspect="1" noChangeArrowheads="1"/>
+                    </pic:cNvPicPr>
+                  </pic:nvPicPr>
+                  <pic:blipFill>
+                    <a:blip r:embed="rId7">
+                      <a:extLst>
+                        <a:ext uri="{28A0092B-C50C-407E-A947-70E740481C1C}">
+                          <a14:useLocalDpi xmlns:a14="http://schemas.microsoft.com/office/drawing/2010/main" val="0"/>
+                        </a:ext>
+                      </a:extLst>
+                    </a:blip>
+                    <a:srcRect/>
+                    <a:stretch>
+                      <a:fillRect/>
+                    </a:stretch>
+                  </pic:blipFill>
+                  <pic:spPr bwMode="auto">
+                    <a:xfrm>
+                      <a:off x="0" y="0"/>
+                      <a:ext cx="5105400" cy="3543300"/>
+                    </a:xfrm>
+                    <a:prstGeom prst="rect">
+                      <a:avLst/>
+                    </a:prstGeom>
+                    <a:noFill/>
+                    <a:ln>
+                      <a:noFill/>
+                    </a:ln>
+                  </pic:spPr>
+                </pic:pic>
+              </a:graphicData>
+            </a:graphic>
+          </wp:inline>
+        </w:drawing>
+      </w:r>
+    </w:p>
+    <w:p>
+      <w:pPr>
+        <w:shd w:val="clear" w:color="auto" w:fill="FFFFFF"/>
+        <w:tabs>
+          <w:tab w:val="left" w:pos="916"/>
+          <w:tab w:val="left" w:pos="1832"/>
+          <w:tab w:val="left" w:pos="2748"/>
+          <w:tab w:val="left" w:pos="3664"/>
+          <w:tab w:val="left" w:pos="4580"/>
+          <w:tab w:val="left" w:pos="5496"/>
+          <w:tab w:val="left" w:pos="6412"/>
+          <w:tab w:val="left" w:pos="7328"/>
+          <w:tab w:val="left" w:pos="8244"/>
+          <w:tab w:val="left" w:pos="9160"/>
+          <w:tab w:val="left" w:pos="10076"/>
+          <w:tab w:val="left" w:pos="10992"/>
+          <w:tab w:val="left" w:pos="11908"/>
+          <w:tab w:val="left" w:pos="12824"/>
+          <w:tab w:val="left" w:pos="13740"/>
+          <w:tab w:val="left" w:pos="14656"/>
+        </w:tabs>
+        <w:wordWrap w:val="0"/>
+        <w:spacing w:after="0" w:line="240" w:lineRule="auto"/>
+        <w:textAlignment w:val="baseline"/>
+        <w:rPr>
+          <w:rFonts w:ascii="Courier New" w:eastAsia="Times New Roman" w:hAnsi="Courier New" w:cs="Courier New"/>
+          <w:color w:val="000000"/>
+          <w:sz w:val="21"/>
+          <w:szCs w:val="21"/>
+          <w:lang w:eastAsia="en-IN"/>
+        </w:rPr>
+      </w:pPr>
+      <w:r>
+        <w:rPr>
+          <w:rFonts w:ascii="Courier New" w:eastAsia="Times New Roman" w:hAnsi="Courier New" w:cs="Courier New"/>
+          <w:color w:val="000000"/>
+          <w:sz w:val="21"/>
+          <w:szCs w:val="21"/>
+          <w:lang w:eastAsia="en-IN"/>
+        </w:rPr>
+        <w:t>Fully Paid     30484</w:t>
+      </w:r>
+    </w:p>
+    <w:p>
+      <w:pPr>
+        <w:shd w:val="clear" w:color="auto" w:fill="FFFFFF"/>
+        <w:tabs>
+          <w:tab w:val="left" w:pos="916"/>
+          <w:tab w:val="left" w:pos="1832"/>
+          <w:tab w:val="left" w:pos="2748"/>
+          <w:tab w:val="left" w:pos="3664"/>
+          <w:tab w:val="left" w:pos="4580"/>
+          <w:tab w:val="left" w:pos="5496"/>
+          <w:tab w:val="left" w:pos="6412"/>
+          <w:tab w:val="left" w:pos="7328"/>
+          <w:tab w:val="left" w:pos="8244"/>
+          <w:tab w:val="left" w:pos="9160"/>
+          <w:tab w:val="left" w:pos="10076"/>
+          <w:tab w:val="left" w:pos="10992"/>
+          <w:tab w:val="left" w:pos="11908"/>
+          <w:tab w:val="left" w:pos="12824"/>
+          <w:tab w:val="left" w:pos="13740"/>
+          <w:tab w:val="left" w:pos="14656"/>
+        </w:tabs>
+        <w:wordWrap w:val="0"/>
+        <w:spacing w:after="0" w:line="240" w:lineRule="auto"/>
+        <w:textAlignment w:val="baseline"/>
+        <w:rPr>
+          <w:rFonts w:ascii="Courier New" w:eastAsia="Times New Roman" w:hAnsi="Courier New" w:cs="Courier New"/>
+          <w:color w:val="000000"/>
+          <w:sz w:val="21"/>
+          <w:szCs w:val="21"/>
+          <w:lang w:eastAsia="en-IN"/>
+        </w:rPr>
+      </w:pPr>
+      <w:r>
+        <w:rPr>
+          <w:rFonts w:ascii="Courier New" w:eastAsia="Times New Roman" w:hAnsi="Courier New" w:cs="Courier New"/>
+          <w:color w:val="000000"/>
+          <w:sz w:val="21"/>
+          <w:szCs w:val="21"/>
+          <w:lang w:eastAsia="en-IN"/>
+        </w:rPr>
+        <w:t>Charged Off     5177</w:t>
+      </w:r>
+    </w:p>
+    <w:p>
+      <w:pPr>
+        <w:shd w:val="clear" w:color="auto" w:fill="FFFFFF"/>
+        <w:tabs>
+          <w:tab w:val="left" w:pos="916"/>
+          <w:tab w:val="left" w:pos="1832"/>
+          <w:tab w:val="left" w:pos="2748"/>
+          <w:tab w:val="left" w:pos="3664"/>
+          <w:tab w:val="left" w:pos="4580"/>
+          <w:tab w:val="left" w:pos="5496"/>
+          <w:tab w:val="left" w:pos="6412"/>
+          <w:tab w:val="left" w:pos="7328"/>
+          <w:tab w:val="left" w:pos="8244"/>
+          <w:tab w:val="left" w:pos="9160"/>
+          <w:tab w:val="left" w:pos="10076"/>
+          <w:tab w:val="left" w:pos="10992"/>
+          <w:tab w:val="left" w:pos="11908"/>
+          <w:tab w:val="left" w:pos="12824"/>
+          <w:tab w:val="left" w:pos="13740"/>
+          <w:tab w:val="left" w:pos="14656"/>
+        </w:tabs>
+        <w:wordWrap w:val="0"/>
+        <w:spacing w:after="0" w:line="240" w:lineRule="auto"/>
+        <w:textAlignment w:val="baseline"/>
+        <w:rPr>
+          <w:rFonts w:ascii="Courier New" w:eastAsia="Times New Roman" w:hAnsi="Courier New" w:cs="Courier New"/>
+          <w:color w:val="000000"/>
+          <w:sz w:val="21"/>
+          <w:szCs w:val="21"/>
+          <w:lang w:eastAsia="en-IN"/>
+        </w:rPr>
+      </w:pPr>
+      <w:r>
+        <w:rPr>
+          <w:rFonts w:ascii="Courier New" w:eastAsia="Times New Roman" w:hAnsi="Courier New" w:cs="Courier New"/>
+          <w:color w:val="000000"/>
+          <w:sz w:val="21"/>
+          <w:szCs w:val="21"/>
+          <w:lang w:eastAsia="en-IN"/>
+        </w:rPr>
+        <w:t>Current          927</w:t>
+      </w:r>
+    </w:p>
+    <w:p>
+      <w:pPr>
+        <w:rPr>
+          <w:b/>
+          <w:bCs/>
+        </w:rPr>
+      </w:pPr>
+    </w:p>
+    <w:p>
+      <w:pPr>
+        <w:numPr>
+          <w:ilvl w:val="0"/>
+          <w:numId w:val="14"/>
+        </w:numPr>
+      </w:pPr>
+      <w:r>
+        <w:t>Most of the loans are "Fully Paid"</w:t>
+      </w:r>
+    </w:p>
+    <w:p>
+      <w:pPr>
+        <w:numPr>
+          <w:ilvl w:val="0"/>
+          <w:numId w:val="14"/>
+        </w:numPr>
+      </w:pPr>
+      <w:r>
+        <w:t>Around 14% of the loans are "charged-off"</w:t>
+      </w:r>
+    </w:p>
+    <w:p>
+      <w:r>
+        <w:rPr>
+          <w:noProof/>
+        </w:rPr>
+        <w:drawing>
+          <wp:inline distT="0" distB="0" distL="0" distR="0" wp14:anchorId="7B9FF642" wp14:editId="47C17DA8">
+            <wp:extent cx="4975860" cy="3543300"/>
+            <wp:effectExtent l="0" t="0" r="0" b="0"/>
+            <wp:docPr id="8" name="Picture 8"/>
+            <wp:cNvGraphicFramePr>
+              <a:graphicFrameLocks xmlns:a="http://schemas.openxmlformats.org/drawingml/2006/main" noChangeAspect="1"/>
+            </wp:cNvGraphicFramePr>
+            <a:graphic xmlns:a="http://schemas.openxmlformats.org/drawingml/2006/main">
+              <a:graphicData uri="http://schemas.openxmlformats.org/drawingml/2006/picture">
+                <pic:pic xmlns:pic="http://schemas.openxmlformats.org/drawingml/2006/picture">
+                  <pic:nvPicPr>
+                    <pic:cNvPr id="0" name="Picture 3"/>
+                    <pic:cNvPicPr>
+                      <a:picLocks noChangeAspect="1" noChangeArrowheads="1"/>
+                    </pic:cNvPicPr>
+                  </pic:nvPicPr>
+                  <pic:blipFill>
+                    <a:blip r:embed="rId8">
+                      <a:extLst>
+                        <a:ext uri="{28A0092B-C50C-407E-A947-70E740481C1C}">
+                          <a14:useLocalDpi xmlns:a14="http://schemas.microsoft.com/office/drawing/2010/main" val="0"/>
+                        </a:ext>
+                      </a:extLst>
+                    </a:blip>
+                    <a:srcRect/>
+                    <a:stretch>
+                      <a:fillRect/>
+                    </a:stretch>
+                  </pic:blipFill>
+                  <pic:spPr bwMode="auto">
+                    <a:xfrm>
+                      <a:off x="0" y="0"/>
+                      <a:ext cx="4975860" cy="3543300"/>
+                    </a:xfrm>
+                    <a:prstGeom prst="rect">
+                      <a:avLst/>
+                    </a:prstGeom>
+                    <a:noFill/>
+                    <a:ln>
+                      <a:noFill/>
+                    </a:ln>
+                  </pic:spPr>
+                </pic:pic>
+              </a:graphicData>
+            </a:graphic>
+          </wp:inline>
+        </w:drawing>
+      </w:r>
+    </w:p>
+    <w:p>
+      <w:r>
+        <w:t>Most of the Interest rates are between 10-15%</w:t>
+      </w:r>
+    </w:p>
+    <w:p/>
+    <w:p>
       <w:pPr>
         <w:pStyle w:val="Heading2"/>
       </w:pPr>
       <w:r>
-        <w:lastRenderedPageBreak/>
         <w:t>Bi-variant Analysis</w:t>
       </w:r>
     </w:p>
@@ -467,7 +675,7 @@
                     </pic:cNvPicPr>
                   </pic:nvPicPr>
                   <pic:blipFill>
-                    <a:blip r:embed="rId7" cstate="print">
+                    <a:blip r:embed="rId9" cstate="print">
                       <a:extLst>
                         <a:ext uri="{28A0092B-C50C-407E-A947-70E740481C1C}">
                           <a14:useLocalDpi xmlns:a14="http://schemas.microsoft.com/office/drawing/2010/main" val="0"/>
@@ -528,7 +736,7 @@
                     </pic:cNvPicPr>
                   </pic:nvPicPr>
                   <pic:blipFill>
-                    <a:blip r:embed="rId8" cstate="print">
+                    <a:blip r:embed="rId10" cstate="print">
                       <a:extLst>
                         <a:ext uri="{28A0092B-C50C-407E-A947-70E740481C1C}">
                           <a14:useLocalDpi xmlns:a14="http://schemas.microsoft.com/office/drawing/2010/main" val="0"/>
@@ -590,7 +798,7 @@
                     </pic:cNvPicPr>
                   </pic:nvPicPr>
                   <pic:blipFill>
-                    <a:blip r:embed="rId9" cstate="print">
+                    <a:blip r:embed="rId11" cstate="print">
                       <a:extLst>
                         <a:ext uri="{28A0092B-C50C-407E-A947-70E740481C1C}">
                           <a14:useLocalDpi xmlns:a14="http://schemas.microsoft.com/office/drawing/2010/main" val="0"/>
@@ -651,7 +859,7 @@
                     </pic:cNvPicPr>
                   </pic:nvPicPr>
                   <pic:blipFill>
-                    <a:blip r:embed="rId10" cstate="print">
+                    <a:blip r:embed="rId12" cstate="print">
                       <a:extLst>
                         <a:ext uri="{28A0092B-C50C-407E-A947-70E740481C1C}">
                           <a14:useLocalDpi xmlns:a14="http://schemas.microsoft.com/office/drawing/2010/main" val="0"/>
@@ -685,23 +893,7 @@
     </w:p>
     <w:p>
       <w:r>
-        <w:t xml:space="preserve">Individual with higher </w:t>
-      </w:r>
-      <w:proofErr w:type="spellStart"/>
-      <w:r>
-        <w:t>bankrupticies</w:t>
-      </w:r>
-      <w:proofErr w:type="spellEnd"/>
-      <w:r>
-        <w:t xml:space="preserve"> public records </w:t>
-      </w:r>
-      <w:proofErr w:type="gramStart"/>
-      <w:r>
-        <w:t>are</w:t>
-      </w:r>
-      <w:proofErr w:type="gramEnd"/>
-      <w:r>
-        <w:t xml:space="preserve"> having high charge-off percentage.</w:t>
+        <w:t>Individual with higher bankrupticies public records are having high charge-off percentage.</w:t>
       </w:r>
     </w:p>
     <w:p>
@@ -727,7 +919,7 @@
                     </pic:cNvPicPr>
                   </pic:nvPicPr>
                   <pic:blipFill>
-                    <a:blip r:embed="rId11" cstate="print">
+                    <a:blip r:embed="rId13" cstate="print">
                       <a:extLst>
                         <a:ext uri="{28A0092B-C50C-407E-A947-70E740481C1C}">
                           <a14:useLocalDpi xmlns:a14="http://schemas.microsoft.com/office/drawing/2010/main" val="0"/>
@@ -783,7 +975,7 @@
                     </pic:cNvPicPr>
                   </pic:nvPicPr>
                   <pic:blipFill>
-                    <a:blip r:embed="rId12" cstate="print">
+                    <a:blip r:embed="rId14" cstate="print">
                       <a:extLst>
                         <a:ext uri="{28A0092B-C50C-407E-A947-70E740481C1C}">
                           <a14:useLocalDpi xmlns:a14="http://schemas.microsoft.com/office/drawing/2010/main" val="0"/>
@@ -817,15 +1009,7 @@
     </w:p>
     <w:p>
       <w:r>
-        <w:t xml:space="preserve">With increase in public derogatory records, annual income is also increasing, which could be the reason that with increase in </w:t>
-      </w:r>
-      <w:proofErr w:type="spellStart"/>
-      <w:r>
-        <w:t>pub_rec</w:t>
-      </w:r>
-      <w:proofErr w:type="spellEnd"/>
-      <w:r>
-        <w:t xml:space="preserve"> (public derogatory records) charged-off percentage decreased.</w:t>
+        <w:t>With increase in public derogatory records, annual income is also increasing, which could be the reason that with increase in pub_rec (public derogatory records) charged-off percentage decreased.</w:t>
       </w:r>
     </w:p>
     <w:p/>
@@ -852,7 +1036,7 @@
                     </pic:cNvPicPr>
                   </pic:nvPicPr>
                   <pic:blipFill>
-                    <a:blip r:embed="rId13" cstate="print">
+                    <a:blip r:embed="rId15" cstate="print">
                       <a:extLst>
                         <a:ext uri="{28A0092B-C50C-407E-A947-70E740481C1C}">
                           <a14:useLocalDpi xmlns:a14="http://schemas.microsoft.com/office/drawing/2010/main" val="0"/>
@@ -892,10 +1076,7 @@
         </w:numPr>
       </w:pPr>
       <w:r>
-        <w:t>Strongest</w:t>
-      </w:r>
-      <w:r>
-        <w:t xml:space="preserve"> reason to take loan is for "Debt Consolidation", which is common across all range of Annual income</w:t>
+        <w:t>Strongest reason to take loan is for "Debt Consolidation", which is common across all range of Annual income</w:t>
       </w:r>
     </w:p>
     <w:p>
@@ -906,10 +1087,7 @@
         </w:numPr>
       </w:pPr>
       <w:r>
-        <w:t>Normally</w:t>
-      </w:r>
-      <w:r>
-        <w:t>, individual with salary range between 5-10k are the one taking most of the loan.</w:t>
+        <w:t>Normally, individual with salary range between 5-10k are the one taking most of the loan.</w:t>
       </w:r>
     </w:p>
     <w:p/>
@@ -937,7 +1115,7 @@
                     </pic:cNvPicPr>
                   </pic:nvPicPr>
                   <pic:blipFill>
-                    <a:blip r:embed="rId14">
+                    <a:blip r:embed="rId16">
                       <a:extLst>
                         <a:ext uri="{28A0092B-C50C-407E-A947-70E740481C1C}">
                           <a14:useLocalDpi xmlns:a14="http://schemas.microsoft.com/office/drawing/2010/main" val="0"/>
@@ -1030,7 +1208,7 @@
                     </pic:cNvPicPr>
                   </pic:nvPicPr>
                   <pic:blipFill>
-                    <a:blip r:embed="rId15">
+                    <a:blip r:embed="rId17">
                       <a:extLst>
                         <a:ext uri="{28A0092B-C50C-407E-A947-70E740481C1C}">
                           <a14:useLocalDpi xmlns:a14="http://schemas.microsoft.com/office/drawing/2010/main" val="0"/>
@@ -1092,7 +1270,7 @@
                     </pic:cNvPicPr>
                   </pic:nvPicPr>
                   <pic:blipFill>
-                    <a:blip r:embed="rId16">
+                    <a:blip r:embed="rId18">
                       <a:extLst>
                         <a:ext uri="{28A0092B-C50C-407E-A947-70E740481C1C}">
                           <a14:useLocalDpi xmlns:a14="http://schemas.microsoft.com/office/drawing/2010/main" val="0"/>
@@ -1156,7 +1334,7 @@
                     </pic:cNvPicPr>
                   </pic:nvPicPr>
                   <pic:blipFill>
-                    <a:blip r:embed="rId17">
+                    <a:blip r:embed="rId19">
                       <a:extLst>
                         <a:ext uri="{28A0092B-C50C-407E-A947-70E740481C1C}">
                           <a14:useLocalDpi xmlns:a14="http://schemas.microsoft.com/office/drawing/2010/main" val="0"/>
@@ -1190,15 +1368,7 @@
     </w:p>
     <w:p>
       <w:r>
-        <w:t xml:space="preserve">Across all </w:t>
-      </w:r>
-      <w:proofErr w:type="spellStart"/>
-      <w:r>
-        <w:t>obervation</w:t>
-      </w:r>
-      <w:proofErr w:type="spellEnd"/>
-      <w:r>
-        <w:t>, mostly loan is taken for small quantity 5-10k, which makes sense as from earlier figures, mostly loan is taken for dept-consolidation</w:t>
+        <w:t>Across all obervation, mostly loan is taken for small quantity 5-10k, which makes sense as from earlier figures, mostly loan is taken for dept-consolidation</w:t>
       </w:r>
     </w:p>
     <w:p/>
@@ -1226,7 +1396,7 @@
                     </pic:cNvPicPr>
                   </pic:nvPicPr>
                   <pic:blipFill>
-                    <a:blip r:embed="rId18">
+                    <a:blip r:embed="rId20">
                       <a:extLst>
                         <a:ext uri="{28A0092B-C50C-407E-A947-70E740481C1C}">
                           <a14:useLocalDpi xmlns:a14="http://schemas.microsoft.com/office/drawing/2010/main" val="0"/>
@@ -1290,7 +1460,7 @@
                     </pic:cNvPicPr>
                   </pic:nvPicPr>
                   <pic:blipFill>
-                    <a:blip r:embed="rId19">
+                    <a:blip r:embed="rId21">
                       <a:extLst>
                         <a:ext uri="{28A0092B-C50C-407E-A947-70E740481C1C}">
                           <a14:useLocalDpi xmlns:a14="http://schemas.microsoft.com/office/drawing/2010/main" val="0"/>
@@ -1352,7 +1522,7 @@
                     </pic:cNvPicPr>
                   </pic:nvPicPr>
                   <pic:blipFill>
-                    <a:blip r:embed="rId20">
+                    <a:blip r:embed="rId22">
                       <a:extLst>
                         <a:ext uri="{28A0092B-C50C-407E-A947-70E740481C1C}">
                           <a14:useLocalDpi xmlns:a14="http://schemas.microsoft.com/office/drawing/2010/main" val="0"/>
@@ -1415,7 +1585,7 @@
                     </pic:cNvPicPr>
                   </pic:nvPicPr>
                   <pic:blipFill>
-                    <a:blip r:embed="rId21">
+                    <a:blip r:embed="rId23">
                       <a:extLst>
                         <a:ext uri="{28A0092B-C50C-407E-A947-70E740481C1C}">
                           <a14:useLocalDpi xmlns:a14="http://schemas.microsoft.com/office/drawing/2010/main" val="0"/>
@@ -1463,27 +1633,9 @@
           <w:numId w:val="13"/>
         </w:numPr>
       </w:pPr>
-      <w:proofErr w:type="spellStart"/>
-      <w:r>
-        <w:t>funded_amnt</w:t>
-      </w:r>
-      <w:proofErr w:type="spellEnd"/>
-      <w:r>
-        <w:t xml:space="preserve">, instalment, </w:t>
-      </w:r>
-      <w:proofErr w:type="spellStart"/>
-      <w:r>
-        <w:t>funded_amnt_inv</w:t>
-      </w:r>
-      <w:proofErr w:type="spellEnd"/>
-      <w:r>
-        <w:t xml:space="preserve">, </w:t>
-      </w:r>
-      <w:proofErr w:type="spellStart"/>
-      <w:r>
-        <w:t>loan_amnt</w:t>
-      </w:r>
-      <w:proofErr w:type="spellEnd"/>
+      <w:r>
+        <w:t>funded_amnt, instalment, funded_amnt_inv, loan_amnt</w:t>
+      </w:r>
     </w:p>
     <w:p>
       <w:pPr>
@@ -1492,19 +1644,9 @@
           <w:numId w:val="13"/>
         </w:numPr>
       </w:pPr>
-      <w:proofErr w:type="spellStart"/>
-      <w:r>
-        <w:t>pub_rec</w:t>
-      </w:r>
-      <w:proofErr w:type="spellEnd"/>
-      <w:r>
-        <w:t xml:space="preserve"> and </w:t>
-      </w:r>
-      <w:proofErr w:type="spellStart"/>
-      <w:r>
-        <w:t>pub_rec_bankruptcies</w:t>
-      </w:r>
-      <w:proofErr w:type="spellEnd"/>
+      <w:r>
+        <w:t>pub_rec and pub_rec_bankruptcies</w:t>
+      </w:r>
     </w:p>
     <w:p/>
     <w:p/>
@@ -1753,7 +1895,7 @@
 </file>
 
 <file path=word/numbering.xml><?xml version="1.0" encoding="utf-8"?>
-<w:numbering xmlns:wpc="http://schemas.microsoft.com/office/word/2010/wordprocessingCanvas" xmlns:cx="http://schemas.microsoft.com/office/drawing/2014/chartex" xmlns:cx1="http://schemas.microsoft.com/office/drawing/2015/9/8/chartex" xmlns:cx2="http://schemas.microsoft.com/office/drawing/2015/10/21/chartex" xmlns:cx3="http://schemas.microsoft.com/office/drawing/2016/5/9/chartex" xmlns:cx4="http://schemas.microsoft.com/office/drawing/2016/5/10/chartex" xmlns:cx5="http://schemas.microsoft.com/office/drawing/2016/5/11/chartex" xmlns:cx6="http://schemas.microsoft.com/office/drawing/2016/5/12/chartex" xmlns:cx7="http://schemas.microsoft.com/office/drawing/2016/5/13/chartex" xmlns:cx8="http://schemas.microsoft.com/office/drawing/2016/5/14/chartex" xmlns:mc="http://schemas.openxmlformats.org/markup-compatibility/2006" xmlns:aink="http://schemas.microsoft.com/office/drawing/2016/ink" xmlns:am3d="http://schemas.microsoft.com/office/drawing/2017/model3d" xmlns:o="urn:schemas-microsoft-com:office:office" xmlns:r="http://schemas.openxmlformats.org/officeDocument/2006/relationships" xmlns:m="http://schemas.openxmlformats.org/officeDocument/2006/math" xmlns:v="urn:schemas-microsoft-com:vml" xmlns:wp14="http://schemas.microsoft.com/office/word/2010/wordprocessingDrawing" xmlns:wp="http://schemas.openxmlformats.org/drawingml/2006/wordprocessingDrawing" xmlns:w10="urn:schemas-microsoft-com:office:word" xmlns:w="http://schemas.openxmlformats.org/wordprocessingml/2006/main" xmlns:w14="http://schemas.microsoft.com/office/word/2010/wordml" xmlns:w15="http://schemas.microsoft.com/office/word/2012/wordml" xmlns:w16cex="http://schemas.microsoft.com/office/word/2018/wordml/cex" xmlns:w16cid="http://schemas.microsoft.com/office/word/2016/wordml/cid" xmlns:w16="http://schemas.microsoft.com/office/word/2018/wordml" xmlns:w16sdtdh="http://schemas.microsoft.com/office/word/2020/wordml/sdtdatahash" xmlns:w16se="http://schemas.microsoft.com/office/word/2015/wordml/symex" xmlns:wpg="http://schemas.microsoft.com/office/word/2010/wordprocessingGroup" xmlns:wpi="http://schemas.microsoft.com/office/word/2010/wordprocessingInk" xmlns:wne="http://schemas.microsoft.com/office/word/2006/wordml" xmlns:wps="http://schemas.microsoft.com/office/word/2010/wordprocessingShape" mc:Ignorable="w14 w15 w16se w16cid w16 w16cex w16sdtdh wp14">
+<w:numbering xmlns:wpc="http://schemas.microsoft.com/office/word/2010/wordprocessingCanvas" xmlns:cx="http://schemas.microsoft.com/office/drawing/2014/chartex" xmlns:cx1="http://schemas.microsoft.com/office/drawing/2015/9/8/chartex" xmlns:cx2="http://schemas.microsoft.com/office/drawing/2015/10/21/chartex" xmlns:cx3="http://schemas.microsoft.com/office/drawing/2016/5/9/chartex" xmlns:cx4="http://schemas.microsoft.com/office/drawing/2016/5/10/chartex" xmlns:cx5="http://schemas.microsoft.com/office/drawing/2016/5/11/chartex" xmlns:cx6="http://schemas.microsoft.com/office/drawing/2016/5/12/chartex" xmlns:cx7="http://schemas.microsoft.com/office/drawing/2016/5/13/chartex" xmlns:cx8="http://schemas.microsoft.com/office/drawing/2016/5/14/chartex" xmlns:mc="http://schemas.openxmlformats.org/markup-compatibility/2006" xmlns:aink="http://schemas.microsoft.com/office/drawing/2016/ink" xmlns:am3d="http://schemas.microsoft.com/office/drawing/2017/model3d" xmlns:o="urn:schemas-microsoft-com:office:office" xmlns:oel="http://schemas.microsoft.com/office/2019/extlst" xmlns:r="http://schemas.openxmlformats.org/officeDocument/2006/relationships" xmlns:m="http://schemas.openxmlformats.org/officeDocument/2006/math" xmlns:v="urn:schemas-microsoft-com:vml" xmlns:wp14="http://schemas.microsoft.com/office/word/2010/wordprocessingDrawing" xmlns:wp="http://schemas.openxmlformats.org/drawingml/2006/wordprocessingDrawing" xmlns:w10="urn:schemas-microsoft-com:office:word" xmlns:w="http://schemas.openxmlformats.org/wordprocessingml/2006/main" xmlns:w14="http://schemas.microsoft.com/office/word/2010/wordml" xmlns:w15="http://schemas.microsoft.com/office/word/2012/wordml" xmlns:w16cex="http://schemas.microsoft.com/office/word/2018/wordml/cex" xmlns:w16cid="http://schemas.microsoft.com/office/word/2016/wordml/cid" xmlns:w16="http://schemas.microsoft.com/office/word/2018/wordml" xmlns:w16sdtdh="http://schemas.microsoft.com/office/word/2020/wordml/sdtdatahash" xmlns:w16se="http://schemas.microsoft.com/office/word/2015/wordml/symex" xmlns:wpg="http://schemas.microsoft.com/office/word/2010/wordprocessingGroup" xmlns:wpi="http://schemas.microsoft.com/office/word/2010/wordprocessingInk" xmlns:wne="http://schemas.microsoft.com/office/word/2006/wordml" xmlns:wps="http://schemas.microsoft.com/office/word/2010/wordprocessingShape" mc:Ignorable="w14 w15 w16se w16cid w16 w16cex w16sdtdh wp14">
   <w:abstractNum w:abstractNumId="0" w15:restartNumberingAfterBreak="0">
     <w:nsid w:val="14B34866"/>
     <w:multiLevelType w:val="hybridMultilevel"/>
@@ -2686,6 +2828,147 @@
     </w:lvl>
   </w:abstractNum>
   <w:abstractNum w:abstractNumId="7" w15:restartNumberingAfterBreak="0">
+    <w:nsid w:val="5CFA3E2A"/>
+    <w:multiLevelType w:val="multilevel"/>
+    <w:tmpl w:val="2C7009C6"/>
+    <w:lvl w:ilvl="0">
+      <w:start w:val="1"/>
+      <w:numFmt w:val="bullet"/>
+      <w:lvlText w:val=""/>
+      <w:lvlJc w:val="left"/>
+      <w:pPr>
+        <w:tabs>
+          <w:tab w:val="num" w:pos="720"/>
+        </w:tabs>
+        <w:ind w:left="720" w:hanging="360"/>
+      </w:pPr>
+      <w:rPr>
+        <w:rFonts w:ascii="Symbol" w:hAnsi="Symbol" w:hint="default"/>
+        <w:sz w:val="20"/>
+      </w:rPr>
+    </w:lvl>
+    <w:lvl w:ilvl="1" w:tentative="1">
+      <w:numFmt w:val="bullet"/>
+      <w:lvlText w:val=""/>
+      <w:lvlJc w:val="left"/>
+      <w:pPr>
+        <w:tabs>
+          <w:tab w:val="num" w:pos="1440"/>
+        </w:tabs>
+        <w:ind w:left="1440" w:hanging="360"/>
+      </w:pPr>
+      <w:rPr>
+        <w:rFonts w:ascii="Symbol" w:hAnsi="Symbol" w:hint="default"/>
+        <w:sz w:val="20"/>
+      </w:rPr>
+    </w:lvl>
+    <w:lvl w:ilvl="2" w:tentative="1">
+      <w:numFmt w:val="bullet"/>
+      <w:lvlText w:val=""/>
+      <w:lvlJc w:val="left"/>
+      <w:pPr>
+        <w:tabs>
+          <w:tab w:val="num" w:pos="2160"/>
+        </w:tabs>
+        <w:ind w:left="2160" w:hanging="360"/>
+      </w:pPr>
+      <w:rPr>
+        <w:rFonts w:ascii="Symbol" w:hAnsi="Symbol" w:hint="default"/>
+        <w:sz w:val="20"/>
+      </w:rPr>
+    </w:lvl>
+    <w:lvl w:ilvl="3" w:tentative="1">
+      <w:numFmt w:val="bullet"/>
+      <w:lvlText w:val=""/>
+      <w:lvlJc w:val="left"/>
+      <w:pPr>
+        <w:tabs>
+          <w:tab w:val="num" w:pos="2880"/>
+        </w:tabs>
+        <w:ind w:left="2880" w:hanging="360"/>
+      </w:pPr>
+      <w:rPr>
+        <w:rFonts w:ascii="Symbol" w:hAnsi="Symbol" w:hint="default"/>
+        <w:sz w:val="20"/>
+      </w:rPr>
+    </w:lvl>
+    <w:lvl w:ilvl="4" w:tentative="1">
+      <w:numFmt w:val="bullet"/>
+      <w:lvlText w:val=""/>
+      <w:lvlJc w:val="left"/>
+      <w:pPr>
+        <w:tabs>
+          <w:tab w:val="num" w:pos="3600"/>
+        </w:tabs>
+        <w:ind w:left="3600" w:hanging="360"/>
+      </w:pPr>
+      <w:rPr>
+        <w:rFonts w:ascii="Symbol" w:hAnsi="Symbol" w:hint="default"/>
+        <w:sz w:val="20"/>
+      </w:rPr>
+    </w:lvl>
+    <w:lvl w:ilvl="5" w:tentative="1">
+      <w:numFmt w:val="bullet"/>
+      <w:lvlText w:val=""/>
+      <w:lvlJc w:val="left"/>
+      <w:pPr>
+        <w:tabs>
+          <w:tab w:val="num" w:pos="4320"/>
+        </w:tabs>
+        <w:ind w:left="4320" w:hanging="360"/>
+      </w:pPr>
+      <w:rPr>
+        <w:rFonts w:ascii="Symbol" w:hAnsi="Symbol" w:hint="default"/>
+        <w:sz w:val="20"/>
+      </w:rPr>
+    </w:lvl>
+    <w:lvl w:ilvl="6" w:tentative="1">
+      <w:numFmt w:val="bullet"/>
+      <w:lvlText w:val=""/>
+      <w:lvlJc w:val="left"/>
+      <w:pPr>
+        <w:tabs>
+          <w:tab w:val="num" w:pos="5040"/>
+        </w:tabs>
+        <w:ind w:left="5040" w:hanging="360"/>
+      </w:pPr>
+      <w:rPr>
+        <w:rFonts w:ascii="Symbol" w:hAnsi="Symbol" w:hint="default"/>
+        <w:sz w:val="20"/>
+      </w:rPr>
+    </w:lvl>
+    <w:lvl w:ilvl="7" w:tentative="1">
+      <w:numFmt w:val="bullet"/>
+      <w:lvlText w:val=""/>
+      <w:lvlJc w:val="left"/>
+      <w:pPr>
+        <w:tabs>
+          <w:tab w:val="num" w:pos="5760"/>
+        </w:tabs>
+        <w:ind w:left="5760" w:hanging="360"/>
+      </w:pPr>
+      <w:rPr>
+        <w:rFonts w:ascii="Symbol" w:hAnsi="Symbol" w:hint="default"/>
+        <w:sz w:val="20"/>
+      </w:rPr>
+    </w:lvl>
+    <w:lvl w:ilvl="8" w:tentative="1">
+      <w:numFmt w:val="bullet"/>
+      <w:lvlText w:val=""/>
+      <w:lvlJc w:val="left"/>
+      <w:pPr>
+        <w:tabs>
+          <w:tab w:val="num" w:pos="6480"/>
+        </w:tabs>
+        <w:ind w:left="6480" w:hanging="360"/>
+      </w:pPr>
+      <w:rPr>
+        <w:rFonts w:ascii="Symbol" w:hAnsi="Symbol" w:hint="default"/>
+        <w:sz w:val="20"/>
+      </w:rPr>
+    </w:lvl>
+  </w:abstractNum>
+  <w:abstractNum w:abstractNumId="8" w15:restartNumberingAfterBreak="0">
     <w:nsid w:val="5DA9563D"/>
     <w:multiLevelType w:val="multilevel"/>
     <w:tmpl w:val="7068C3CE"/>
@@ -2826,7 +3109,7 @@
       </w:rPr>
     </w:lvl>
   </w:abstractNum>
-  <w:abstractNum w:abstractNumId="8" w15:restartNumberingAfterBreak="0">
+  <w:abstractNum w:abstractNumId="9" w15:restartNumberingAfterBreak="0">
     <w:nsid w:val="5DCD4366"/>
     <w:multiLevelType w:val="multilevel"/>
     <w:tmpl w:val="C0C26EA4"/>
@@ -2967,7 +3250,7 @@
       </w:rPr>
     </w:lvl>
   </w:abstractNum>
-  <w:abstractNum w:abstractNumId="9" w15:restartNumberingAfterBreak="0">
+  <w:abstractNum w:abstractNumId="10" w15:restartNumberingAfterBreak="0">
     <w:nsid w:val="678D6439"/>
     <w:multiLevelType w:val="hybridMultilevel"/>
     <w:tmpl w:val="526C7438"/>
@@ -3080,7 +3363,7 @@
       </w:rPr>
     </w:lvl>
   </w:abstractNum>
-  <w:abstractNum w:abstractNumId="10" w15:restartNumberingAfterBreak="0">
+  <w:abstractNum w:abstractNumId="11" w15:restartNumberingAfterBreak="0">
     <w:nsid w:val="6FD05FA4"/>
     <w:multiLevelType w:val="multilevel"/>
     <w:tmpl w:val="CBECD66C"/>
@@ -3221,7 +3504,7 @@
       </w:rPr>
     </w:lvl>
   </w:abstractNum>
-  <w:abstractNum w:abstractNumId="11" w15:restartNumberingAfterBreak="0">
+  <w:abstractNum w:abstractNumId="12" w15:restartNumberingAfterBreak="0">
     <w:nsid w:val="79DB1CC8"/>
     <w:multiLevelType w:val="hybridMultilevel"/>
     <w:tmpl w:val="ADA8A17A"/>
@@ -3334,7 +3617,7 @@
       </w:rPr>
     </w:lvl>
   </w:abstractNum>
-  <w:abstractNum w:abstractNumId="12" w15:restartNumberingAfterBreak="0">
+  <w:abstractNum w:abstractNumId="13" w15:restartNumberingAfterBreak="0">
     <w:nsid w:val="7D5C120A"/>
     <w:multiLevelType w:val="hybridMultilevel"/>
     <w:tmpl w:val="67FCBD2A"/>
@@ -3451,13 +3734,13 @@
     <w:abstractNumId w:val="5"/>
   </w:num>
   <w:num w:numId="2" w16cid:durableId="2132283145">
-    <w:abstractNumId w:val="11"/>
+    <w:abstractNumId w:val="12"/>
   </w:num>
   <w:num w:numId="3" w16cid:durableId="1349600736">
-    <w:abstractNumId w:val="9"/>
+    <w:abstractNumId w:val="10"/>
   </w:num>
   <w:num w:numId="4" w16cid:durableId="1991202948">
-    <w:abstractNumId w:val="12"/>
+    <w:abstractNumId w:val="13"/>
   </w:num>
   <w:num w:numId="5" w16cid:durableId="1761608453">
     <w:abstractNumId w:val="0"/>
@@ -3469,22 +3752,25 @@
     <w:abstractNumId w:val="1"/>
   </w:num>
   <w:num w:numId="8" w16cid:durableId="231232943">
-    <w:abstractNumId w:val="7"/>
+    <w:abstractNumId w:val="8"/>
   </w:num>
   <w:num w:numId="9" w16cid:durableId="546574828">
-    <w:abstractNumId w:val="10"/>
+    <w:abstractNumId w:val="11"/>
   </w:num>
   <w:num w:numId="10" w16cid:durableId="851183230">
     <w:abstractNumId w:val="2"/>
   </w:num>
   <w:num w:numId="11" w16cid:durableId="1229461983">
-    <w:abstractNumId w:val="8"/>
+    <w:abstractNumId w:val="9"/>
   </w:num>
   <w:num w:numId="12" w16cid:durableId="790779979">
     <w:abstractNumId w:val="4"/>
   </w:num>
   <w:num w:numId="13" w16cid:durableId="1821918948">
     <w:abstractNumId w:val="3"/>
+  </w:num>
+  <w:num w:numId="14" w16cid:durableId="564995107">
+    <w:abstractNumId w:val="7"/>
   </w:num>
 </w:numbering>
 </file>
@@ -3910,6 +4196,29 @@
       <w:szCs w:val="26"/>
     </w:rPr>
   </w:style>
+  <w:style w:type="paragraph" w:styleId="Heading3">
+    <w:name w:val="heading 3"/>
+    <w:basedOn w:val="Normal"/>
+    <w:next w:val="Normal"/>
+    <w:link w:val="Heading3Char"/>
+    <w:uiPriority w:val="9"/>
+    <w:semiHidden/>
+    <w:unhideWhenUsed/>
+    <w:qFormat/>
+    <w:rsid w:val="00157CB0"/>
+    <w:pPr>
+      <w:keepNext/>
+      <w:keepLines/>
+      <w:spacing w:before="40" w:after="0"/>
+      <w:outlineLvl w:val="2"/>
+    </w:pPr>
+    <w:rPr>
+      <w:rFonts w:asciiTheme="majorHAnsi" w:eastAsiaTheme="majorEastAsia" w:hAnsiTheme="majorHAnsi" w:cstheme="majorBidi"/>
+      <w:color w:val="1F3763" w:themeColor="accent1" w:themeShade="7F"/>
+      <w:sz w:val="24"/>
+      <w:szCs w:val="24"/>
+    </w:rPr>
+  </w:style>
   <w:style w:type="character" w:default="1" w:styleId="DefaultParagraphFont">
     <w:name w:val="Default Paragraph Font"/>
     <w:uiPriority w:val="1"/>
@@ -3993,6 +4302,70 @@
       <w:ind w:left="720"/>
       <w:contextualSpacing/>
     </w:pPr>
+  </w:style>
+  <w:style w:type="paragraph" w:styleId="HTMLPreformatted">
+    <w:name w:val="HTML Preformatted"/>
+    <w:basedOn w:val="Normal"/>
+    <w:link w:val="HTMLPreformattedChar"/>
+    <w:uiPriority w:val="99"/>
+    <w:semiHidden/>
+    <w:unhideWhenUsed/>
+    <w:rsid w:val="00157CB0"/>
+    <w:pPr>
+      <w:tabs>
+        <w:tab w:val="left" w:pos="916"/>
+        <w:tab w:val="left" w:pos="1832"/>
+        <w:tab w:val="left" w:pos="2748"/>
+        <w:tab w:val="left" w:pos="3664"/>
+        <w:tab w:val="left" w:pos="4580"/>
+        <w:tab w:val="left" w:pos="5496"/>
+        <w:tab w:val="left" w:pos="6412"/>
+        <w:tab w:val="left" w:pos="7328"/>
+        <w:tab w:val="left" w:pos="8244"/>
+        <w:tab w:val="left" w:pos="9160"/>
+        <w:tab w:val="left" w:pos="10076"/>
+        <w:tab w:val="left" w:pos="10992"/>
+        <w:tab w:val="left" w:pos="11908"/>
+        <w:tab w:val="left" w:pos="12824"/>
+        <w:tab w:val="left" w:pos="13740"/>
+        <w:tab w:val="left" w:pos="14656"/>
+      </w:tabs>
+      <w:spacing w:after="0" w:line="240" w:lineRule="auto"/>
+    </w:pPr>
+    <w:rPr>
+      <w:rFonts w:ascii="Courier New" w:eastAsia="Times New Roman" w:hAnsi="Courier New" w:cs="Courier New"/>
+      <w:sz w:val="20"/>
+      <w:szCs w:val="20"/>
+      <w:lang w:eastAsia="en-IN"/>
+    </w:rPr>
+  </w:style>
+  <w:style w:type="character" w:customStyle="1" w:styleId="HTMLPreformattedChar">
+    <w:name w:val="HTML Preformatted Char"/>
+    <w:basedOn w:val="DefaultParagraphFont"/>
+    <w:link w:val="HTMLPreformatted"/>
+    <w:uiPriority w:val="99"/>
+    <w:semiHidden/>
+    <w:rsid w:val="00157CB0"/>
+    <w:rPr>
+      <w:rFonts w:ascii="Courier New" w:eastAsia="Times New Roman" w:hAnsi="Courier New" w:cs="Courier New"/>
+      <w:sz w:val="20"/>
+      <w:szCs w:val="20"/>
+      <w:lang w:eastAsia="en-IN"/>
+    </w:rPr>
+  </w:style>
+  <w:style w:type="character" w:customStyle="1" w:styleId="Heading3Char">
+    <w:name w:val="Heading 3 Char"/>
+    <w:basedOn w:val="DefaultParagraphFont"/>
+    <w:link w:val="Heading3"/>
+    <w:uiPriority w:val="9"/>
+    <w:semiHidden/>
+    <w:rsid w:val="00157CB0"/>
+    <w:rPr>
+      <w:rFonts w:asciiTheme="majorHAnsi" w:eastAsiaTheme="majorEastAsia" w:hAnsiTheme="majorHAnsi" w:cstheme="majorBidi"/>
+      <w:color w:val="1F3763" w:themeColor="accent1" w:themeShade="7F"/>
+      <w:sz w:val="24"/>
+      <w:szCs w:val="24"/>
+    </w:rPr>
   </w:style>
 </w:styles>
 </file>

</xml_diff>